<commit_message>
Added the final report
</commit_message>
<xml_diff>
--- a/Krishnakanth_190323_a02.docx
+++ b/Krishnakanth_190323_a02.docx
@@ -134,16 +134,7 @@
         </w:numPr>
       </w:pPr>
       <w:r>
-        <w:t xml:space="preserve">Draw a circle passing through the new circle and observe the number of inliers. If the </w:t>
-      </w:r>
-      <w:r>
-        <w:t>number of inliers less than the given threshold</w:t>
-      </w:r>
-      <w:r>
-        <w:t xml:space="preserve"> </w:t>
-      </w:r>
-      <w:r>
-        <w:t>go to step 1.</w:t>
+        <w:t>Draw a circle passing through the new circle and observe the number of inliers. If the number of inliers less than the given threshold go to step 1.</w:t>
       </w:r>
     </w:p>
     <w:p>
@@ -155,13 +146,7 @@
         </w:numPr>
       </w:pPr>
       <w:r>
-        <w:t xml:space="preserve">If the number of inliers calculated in step </w:t>
-      </w:r>
-      <w:r>
-        <w:t>5</w:t>
-      </w:r>
-      <w:r>
-        <w:t xml:space="preserve"> is greater than the given threshold </w:t>
+        <w:t xml:space="preserve">If the number of inliers calculated in step 5 is greater than the given threshold </w:t>
       </w:r>
       <w:proofErr w:type="gramStart"/>
       <w:r>
@@ -169,10 +154,7 @@
       </w:r>
       <w:proofErr w:type="gramEnd"/>
       <w:r>
-        <w:t xml:space="preserve"> to next step</w:t>
-      </w:r>
-      <w:r>
-        <w:t>.</w:t>
+        <w:t xml:space="preserve"> to next step.</w:t>
       </w:r>
     </w:p>
     <w:p>
@@ -196,16 +178,7 @@
         </w:numPr>
       </w:pPr>
       <w:r>
-        <w:t xml:space="preserve">If the number of inliers in the current model is </w:t>
-      </w:r>
-      <w:r>
-        <w:t>equal to</w:t>
-      </w:r>
-      <w:r>
-        <w:t xml:space="preserve"> the previously stored model</w:t>
-      </w:r>
-      <w:r>
-        <w:t xml:space="preserve"> the one with the less threshold error is considered as the best model.</w:t>
+        <w:t>If the number of inliers in the current model is equal to the previously stored model the one with the less threshold error is considered as the best model.</w:t>
       </w:r>
     </w:p>
     <w:p>
@@ -220,6 +193,7 @@
         <w:rPr>
           <w:b/>
           <w:bCs/>
+          <w:noProof/>
           <w:u w:val="single"/>
         </w:rPr>
         <w:drawing>
@@ -246,7 +220,7 @@
                     <pic:cNvPicPr/>
                   </pic:nvPicPr>
                   <pic:blipFill>
-                    <a:blip r:embed="rId7">
+                    <a:blip r:embed="rId8">
                       <a:extLst>
                         <a:ext uri="{28A0092B-C50C-407E-A947-70E740481C1C}">
                           <a14:useLocalDpi xmlns:a14="http://schemas.microsoft.com/office/drawing/2010/main" val="0"/>
@@ -296,6 +270,7 @@
         <w:rPr>
           <w:b/>
           <w:bCs/>
+          <w:noProof/>
           <w:u w:val="single"/>
         </w:rPr>
         <w:drawing>
@@ -322,7 +297,7 @@
                     <pic:cNvPicPr/>
                   </pic:nvPicPr>
                   <pic:blipFill>
-                    <a:blip r:embed="rId8">
+                    <a:blip r:embed="rId9">
                       <a:extLst>
                         <a:ext uri="{28A0092B-C50C-407E-A947-70E740481C1C}">
                           <a14:useLocalDpi xmlns:a14="http://schemas.microsoft.com/office/drawing/2010/main" val="0"/>
@@ -391,7 +366,7 @@
                     </pic:cNvPicPr>
                   </pic:nvPicPr>
                   <pic:blipFill>
-                    <a:blip r:embed="rId9">
+                    <a:blip r:embed="rId10">
                       <a:extLst>
                         <a:ext uri="{28A0092B-C50C-407E-A947-70E740481C1C}">
                           <a14:useLocalDpi xmlns:a14="http://schemas.microsoft.com/office/drawing/2010/main" val="0"/>
@@ -667,16 +642,7 @@
           <w:i/>
           <w:iCs/>
         </w:rPr>
-        <w:t>)</w:t>
-      </w:r>
-      <w:r>
-        <w:rPr>
-          <w:b/>
-          <w:bCs/>
-          <w:i/>
-          <w:iCs/>
-        </w:rPr>
-        <w:t xml:space="preserve"> </w:t>
+        <w:t xml:space="preserve">) </w:t>
       </w:r>
       <w:r>
         <w:t>function)</w:t>
@@ -690,6 +656,7 @@
         <w:rPr>
           <w:b/>
           <w:bCs/>
+          <w:noProof/>
           <w:u w:val="single"/>
         </w:rPr>
         <w:lastRenderedPageBreak/>
@@ -717,7 +684,7 @@
                     <pic:cNvPicPr/>
                   </pic:nvPicPr>
                   <pic:blipFill>
-                    <a:blip r:embed="rId10">
+                    <a:blip r:embed="rId11">
                       <a:extLst>
                         <a:ext uri="{28A0092B-C50C-407E-A947-70E740481C1C}">
                           <a14:useLocalDpi xmlns:a14="http://schemas.microsoft.com/office/drawing/2010/main" val="0"/>
@@ -779,7 +746,7 @@
                     </pic:cNvPicPr>
                   </pic:nvPicPr>
                   <pic:blipFill rotWithShape="1">
-                    <a:blip r:embed="rId11">
+                    <a:blip r:embed="rId12">
                       <a:extLst>
                         <a:ext uri="{28A0092B-C50C-407E-A947-70E740481C1C}">
                           <a14:useLocalDpi xmlns:a14="http://schemas.microsoft.com/office/drawing/2010/main" val="0"/>
@@ -849,7 +816,7 @@
                     </pic:cNvPicPr>
                   </pic:nvPicPr>
                   <pic:blipFill rotWithShape="1">
-                    <a:blip r:embed="rId11">
+                    <a:blip r:embed="rId12">
                       <a:extLst>
                         <a:ext uri="{28A0092B-C50C-407E-A947-70E740481C1C}">
                           <a14:useLocalDpi xmlns:a14="http://schemas.microsoft.com/office/drawing/2010/main" val="0"/>
@@ -970,7 +937,7 @@
                     </pic:cNvPicPr>
                   </pic:nvPicPr>
                   <pic:blipFill>
-                    <a:blip r:embed="rId12">
+                    <a:blip r:embed="rId13">
                       <a:extLst>
                         <a:ext uri="{28A0092B-C50C-407E-A947-70E740481C1C}">
                           <a14:useLocalDpi xmlns:a14="http://schemas.microsoft.com/office/drawing/2010/main" val="0"/>
@@ -1361,7 +1328,7 @@
                     </pic:cNvPicPr>
                   </pic:nvPicPr>
                   <pic:blipFill rotWithShape="1">
-                    <a:blip r:embed="rId13">
+                    <a:blip r:embed="rId14">
                       <a:extLst>
                         <a:ext uri="{28A0092B-C50C-407E-A947-70E740481C1C}">
                           <a14:useLocalDpi xmlns:a14="http://schemas.microsoft.com/office/drawing/2010/main" val="0"/>
@@ -1512,11 +1479,40 @@
         <w:rPr>
           <w:rFonts w:eastAsiaTheme="minorEastAsia"/>
         </w:rPr>
+        <w:t xml:space="preserve">GitHub link: </w:t>
+      </w:r>
+      <w:hyperlink r:id="rId15" w:history="1">
+        <w:r>
+          <w:rPr>
+            <w:rStyle w:val="Hyperlink"/>
+            <w:rFonts w:eastAsiaTheme="minorEastAsia"/>
+          </w:rPr>
+          <w:t>https://github.com/</w:t>
+        </w:r>
+        <w:r>
+          <w:rPr>
+            <w:rStyle w:val="Hyperlink"/>
+            <w:rFonts w:eastAsiaTheme="minorEastAsia"/>
+          </w:rPr>
+          <w:t>K</w:t>
+        </w:r>
+        <w:r>
+          <w:rPr>
+            <w:rStyle w:val="Hyperlink"/>
+            <w:rFonts w:eastAsiaTheme="minorEastAsia"/>
+          </w:rPr>
+          <w:t>rishnakanth-lab/EN2550_Assignment2.git</w:t>
+        </w:r>
+      </w:hyperlink>
+      <w:r>
+        <w:rPr>
+          <w:rFonts w:eastAsiaTheme="minorEastAsia"/>
+        </w:rPr>
         <w:tab/>
       </w:r>
     </w:p>
     <w:sectPr>
-      <w:footerReference w:type="default" r:id="rId14"/>
+      <w:footerReference w:type="default" r:id="rId16"/>
       <w:pgSz w:w="12240" w:h="15840"/>
       <w:pgMar w:top="1440" w:right="1440" w:bottom="1440" w:left="1440" w:header="720" w:footer="720" w:gutter="0"/>
       <w:cols w:space="720"/>
@@ -2242,6 +2238,41 @@
       <w:color w:val="808080"/>
     </w:rPr>
   </w:style>
+  <w:style w:type="character" w:styleId="Hyperlink">
+    <w:name w:val="Hyperlink"/>
+    <w:basedOn w:val="DefaultParagraphFont"/>
+    <w:uiPriority w:val="99"/>
+    <w:unhideWhenUsed/>
+    <w:rsid w:val="00722214"/>
+    <w:rPr>
+      <w:color w:val="0563C1" w:themeColor="hyperlink"/>
+      <w:u w:val="single"/>
+    </w:rPr>
+  </w:style>
+  <w:style w:type="character" w:styleId="UnresolvedMention">
+    <w:name w:val="Unresolved Mention"/>
+    <w:basedOn w:val="DefaultParagraphFont"/>
+    <w:uiPriority w:val="99"/>
+    <w:semiHidden/>
+    <w:unhideWhenUsed/>
+    <w:rsid w:val="00722214"/>
+    <w:rPr>
+      <w:color w:val="605E5C"/>
+      <w:shd w:val="clear" w:color="auto" w:fill="E1DFDD"/>
+    </w:rPr>
+  </w:style>
+  <w:style w:type="character" w:styleId="FollowedHyperlink">
+    <w:name w:val="FollowedHyperlink"/>
+    <w:basedOn w:val="DefaultParagraphFont"/>
+    <w:uiPriority w:val="99"/>
+    <w:semiHidden/>
+    <w:unhideWhenUsed/>
+    <w:rsid w:val="00722214"/>
+    <w:rPr>
+      <w:color w:val="954F72" w:themeColor="followedHyperlink"/>
+      <w:u w:val="single"/>
+    </w:rPr>
+  </w:style>
 </w:styles>
 </file>
 
@@ -2538,4 +2569,16 @@
     </a:ext>
   </a:extLst>
 </a:theme>
+</file>
+
+<file path=customXml/item1.xml><?xml version="1.0" encoding="utf-8"?>
+<b:Sources xmlns:b="http://schemas.openxmlformats.org/officeDocument/2006/bibliography" xmlns="http://schemas.openxmlformats.org/officeDocument/2006/bibliography" SelectedStyle="\APASixthEditionOfficeOnline.xsl" StyleName="APA" Version="6"/>
+</file>
+
+<file path=customXml/itemProps1.xml><?xml version="1.0" encoding="utf-8"?>
+<ds:datastoreItem xmlns:ds="http://schemas.openxmlformats.org/officeDocument/2006/customXml" ds:itemID="{68198258-E4A9-4696-9CBC-A4E8AA176140}">
+  <ds:schemaRefs>
+    <ds:schemaRef ds:uri="http://schemas.openxmlformats.org/officeDocument/2006/bibliography"/>
+  </ds:schemaRefs>
+</ds:datastoreItem>
 </file>
</xml_diff>